<commit_message>
Mise au point variable algo.
</commit_message>
<xml_diff>
--- a/convTemp.docx
+++ b/convTemp.docx
@@ -151,7 +151,21 @@
           <w:rFonts w:ascii="Comic Sans MS" w:hAnsi="Comic Sans MS" w:cstheme="minorHAnsi"/>
           <w:sz w:val="32"/>
         </w:rPr>
-        <w:t>(0001 temp), variable contenant la température originelle.</w:t>
+        <w:t>(</w:t>
+      </w:r>
+      <w:r>
+        <w:rPr>
+          <w:rFonts w:ascii="Comic Sans MS" w:hAnsi="Comic Sans MS" w:cstheme="minorHAnsi"/>
+          <w:sz w:val="32"/>
+        </w:rPr>
+        <w:t>E1</w:t>
+      </w:r>
+      <w:r>
+        <w:rPr>
+          <w:rFonts w:ascii="Comic Sans MS" w:hAnsi="Comic Sans MS" w:cstheme="minorHAnsi"/>
+          <w:sz w:val="32"/>
+        </w:rPr>
+        <w:t xml:space="preserve"> temp), variable contenant la température originelle.</w:t>
       </w:r>
     </w:p>
     <w:p>
@@ -224,7 +238,21 @@
           <w:rFonts w:ascii="Comic Sans MS" w:hAnsi="Comic Sans MS" w:cstheme="minorHAnsi"/>
           <w:sz w:val="32"/>
         </w:rPr>
-        <w:t xml:space="preserve">(0004 </w:t>
+        <w:t>(</w:t>
+      </w:r>
+      <w:r>
+        <w:rPr>
+          <w:rFonts w:ascii="Comic Sans MS" w:hAnsi="Comic Sans MS" w:cstheme="minorHAnsi"/>
+          <w:sz w:val="32"/>
+        </w:rPr>
+        <w:t>E4</w:t>
+      </w:r>
+      <w:r>
+        <w:rPr>
+          <w:rFonts w:ascii="Comic Sans MS" w:hAnsi="Comic Sans MS" w:cstheme="minorHAnsi"/>
+          <w:sz w:val="32"/>
+        </w:rPr>
+        <w:t xml:space="preserve"> </w:t>
       </w:r>
       <w:proofErr w:type="spellStart"/>
       <w:r>
@@ -300,21 +328,19 @@
         </w:rPr>
         <w:t>(</w:t>
       </w:r>
-      <w:proofErr w:type="gramStart"/>
-      <w:r>
-        <w:rPr>
-          <w:rFonts w:ascii="Comic Sans MS" w:hAnsi="Comic Sans MS" w:cstheme="minorHAnsi"/>
-          <w:sz w:val="28"/>
-        </w:rPr>
-        <w:t>div</w:t>
-      </w:r>
-      <w:proofErr w:type="gramEnd"/>
-      <w:r>
-        <w:rPr>
-          <w:rFonts w:ascii="Comic Sans MS" w:hAnsi="Comic Sans MS" w:cstheme="minorHAnsi"/>
-          <w:sz w:val="28"/>
-        </w:rPr>
-        <w:t>5), variable contenant temp divisé par 5.</w:t>
+      <w:r>
+        <w:rPr>
+          <w:rFonts w:ascii="Comic Sans MS" w:hAnsi="Comic Sans MS" w:cstheme="minorHAnsi"/>
+          <w:sz w:val="28"/>
+        </w:rPr>
+        <w:t xml:space="preserve">E2 </w:t>
+      </w:r>
+      <w:r>
+        <w:rPr>
+          <w:rFonts w:ascii="Comic Sans MS" w:hAnsi="Comic Sans MS" w:cstheme="minorHAnsi"/>
+          <w:sz w:val="28"/>
+        </w:rPr>
+        <w:t>div5), variable contenant temp divisé par 5.</w:t>
       </w:r>
       <w:bookmarkEnd w:id="0"/>
     </w:p>
@@ -340,42 +366,21 @@
         </w:rPr>
         <w:t>(</w:t>
       </w:r>
-      <w:proofErr w:type="gramStart"/>
-      <w:r>
-        <w:rPr>
-          <w:rFonts w:ascii="Comic Sans MS" w:hAnsi="Comic Sans MS" w:cstheme="minorHAnsi"/>
-          <w:sz w:val="28"/>
-        </w:rPr>
-        <w:t>div</w:t>
-      </w:r>
-      <w:proofErr w:type="gramEnd"/>
-      <w:r>
-        <w:rPr>
-          <w:rFonts w:ascii="Comic Sans MS" w:hAnsi="Comic Sans MS" w:cstheme="minorHAnsi"/>
-          <w:sz w:val="28"/>
-        </w:rPr>
-        <w:t>180</w:t>
-      </w:r>
-      <w:r>
-        <w:rPr>
-          <w:rFonts w:ascii="Comic Sans MS" w:hAnsi="Comic Sans MS" w:cstheme="minorHAnsi"/>
-          <w:sz w:val="28"/>
-        </w:rPr>
-        <w:t xml:space="preserve">), variable contenant temp divisé par </w:t>
-      </w:r>
-      <w:r>
-        <w:rPr>
-          <w:rFonts w:ascii="Comic Sans MS" w:hAnsi="Comic Sans MS" w:cstheme="minorHAnsi"/>
-          <w:sz w:val="28"/>
-        </w:rPr>
-        <w:t>180</w:t>
-      </w:r>
-      <w:r>
-        <w:rPr>
-          <w:rFonts w:ascii="Comic Sans MS" w:hAnsi="Comic Sans MS" w:cstheme="minorHAnsi"/>
-          <w:sz w:val="28"/>
-        </w:rPr>
-        <w:t>.</w:t>
+      <w:r>
+        <w:rPr>
+          <w:rFonts w:ascii="Comic Sans MS" w:hAnsi="Comic Sans MS" w:cstheme="minorHAnsi"/>
+          <w:sz w:val="28"/>
+        </w:rPr>
+        <w:t xml:space="preserve">E3 </w:t>
+      </w:r>
+      <w:bookmarkStart w:id="1" w:name="_GoBack"/>
+      <w:bookmarkEnd w:id="1"/>
+      <w:r>
+        <w:rPr>
+          <w:rFonts w:ascii="Comic Sans MS" w:hAnsi="Comic Sans MS" w:cstheme="minorHAnsi"/>
+          <w:sz w:val="28"/>
+        </w:rPr>
+        <w:t>div180), variable contenant temp divisé par 180.</w:t>
       </w:r>
     </w:p>
     <w:p>
@@ -1075,21 +1080,12 @@
                                 <w:sz w:val="40"/>
                               </w:rPr>
                             </w:pPr>
-                            <w:proofErr w:type="gramStart"/>
                             <w:r>
                               <w:rPr>
                                 <w:b/>
                                 <w:sz w:val="40"/>
                               </w:rPr>
-                              <w:t>div</w:t>
-                            </w:r>
-                            <w:proofErr w:type="gramEnd"/>
-                            <w:r>
-                              <w:rPr>
-                                <w:b/>
-                                <w:sz w:val="40"/>
-                              </w:rPr>
-                              <w:t>5</w:t>
+                              <w:t>div5</w:t>
                             </w:r>
                             <w:r>
                               <w:rPr>
@@ -1341,28 +1337,12 @@
                                 <w:sz w:val="40"/>
                               </w:rPr>
                             </w:pPr>
-                            <w:proofErr w:type="gramStart"/>
                             <w:r>
                               <w:rPr>
                                 <w:b/>
                                 <w:sz w:val="40"/>
                               </w:rPr>
-                              <w:t>d</w:t>
-                            </w:r>
-                            <w:r>
-                              <w:rPr>
-                                <w:b/>
-                                <w:sz w:val="40"/>
-                              </w:rPr>
-                              <w:t>iv</w:t>
-                            </w:r>
-                            <w:proofErr w:type="gramEnd"/>
-                            <w:r>
-                              <w:rPr>
-                                <w:b/>
-                                <w:sz w:val="40"/>
-                              </w:rPr>
-                              <w:t>180</w:t>
+                              <w:t>div180</w:t>
                             </w:r>
                             <w:r>
                               <w:rPr>
@@ -1376,14 +1356,7 @@
                                 <w:b/>
                                 <w:sz w:val="40"/>
                               </w:rPr>
-                              <w:t>/</w:t>
-                            </w:r>
-                            <w:r>
-                              <w:rPr>
-                                <w:b/>
-                                <w:sz w:val="40"/>
-                              </w:rPr>
-                              <w:t>180</w:t>
+                              <w:t>/180</w:t>
                             </w:r>
                           </w:p>
                         </w:txbxContent>
@@ -1629,8 +1602,6 @@
                                 <w:sz w:val="40"/>
                               </w:rPr>
                             </w:pPr>
-                            <w:proofErr w:type="spellStart"/>
-                            <w:proofErr w:type="gramStart"/>
                             <w:r>
                               <w:rPr>
                                 <w:b/>
@@ -1638,8 +1609,6 @@
                               </w:rPr>
                               <w:t>res</w:t>
                             </w:r>
-                            <w:proofErr w:type="spellEnd"/>
-                            <w:proofErr w:type="gramEnd"/>
                             <w:r>
                               <w:rPr>
                                 <w:b/>
@@ -1997,8 +1966,6 @@
           <w:sz w:val="32"/>
         </w:rPr>
       </w:pPr>
-      <w:bookmarkStart w:id="1" w:name="_GoBack"/>
-      <w:bookmarkEnd w:id="1"/>
     </w:p>
     <w:p>
       <w:pPr>

</xml_diff>